<commit_message>
temps examen: grosse amélioration de la doc user + export
</commit_message>
<xml_diff>
--- a/StationMeteo/Doc user Labview Station Météo.docx
+++ b/StationMeteo/Doc user Labview Station Météo.docx
@@ -4,56 +4,159 @@
   <w:body>
     <w:p>
       <w:pPr>
+        <w:pStyle w:val="Titre"/>
+      </w:pPr>
+      <w:r>
+        <w:t>Documentation utilisateur</w:t>
+      </w:r>
+      <w:r>
+        <w:t xml:space="preserve"> Station Météo MA-05</w:t>
+      </w:r>
+      <w:r>
+        <w:t xml:space="preserve"> </w:t>
+      </w:r>
+      <w:proofErr w:type="spellStart"/>
+      <w:r>
+        <w:t>Labview</w:t>
+      </w:r>
+      <w:proofErr w:type="spellEnd"/>
+    </w:p>
+    <w:p/>
+    <w:p>
+      <w:r>
+        <w:rPr>
+          <w:b/>
+        </w:rPr>
+        <w:t>Introduction</w:t>
+      </w:r>
+      <w:r>
+        <w:t xml:space="preserve"> : </w:t>
+      </w:r>
+      <w:r>
+        <w:t>Le programme sert à afficher et suivre l’évolution des</w:t>
+      </w:r>
+      <w:r>
+        <w:t xml:space="preserve"> valeurs relevées par la station météo.</w:t>
+      </w:r>
+      <w:r>
+        <w:t xml:space="preserve"> Les valeurs mesurées sont </w:t>
+      </w:r>
+      <w:r>
+        <w:t>la t</w:t>
+      </w:r>
+      <w:r>
+        <w:t xml:space="preserve">empérature, </w:t>
+      </w:r>
+      <w:r>
+        <w:t>la p</w:t>
+      </w:r>
+      <w:r>
+        <w:t xml:space="preserve">ression et </w:t>
+      </w:r>
+      <w:r>
+        <w:t>l’h</w:t>
+      </w:r>
+      <w:r>
+        <w:t>umidité.</w:t>
+      </w:r>
+      <w:r>
+        <w:t xml:space="preserve"> Un « relevé météo » contient donc obligatoirement ces 3 valeurs, en plus de </w:t>
+      </w:r>
+      <w:r>
+        <w:t>la date</w:t>
+      </w:r>
+      <w:r>
+        <w:t xml:space="preserve"> du relevé.</w:t>
+      </w:r>
+      <w:r>
+        <w:t xml:space="preserve"> Les relevés sont sauvés dans des fichiers au format C</w:t>
+      </w:r>
+      <w:bookmarkStart w:id="0" w:name="_GoBack"/>
+      <w:bookmarkEnd w:id="0"/>
+      <w:r>
+        <w:t>SV (notamment lisible par Excel)</w:t>
+      </w:r>
+      <w:r>
+        <w:t xml:space="preserve"> qui permet d’afficher un tableau</w:t>
+      </w:r>
+      <w:r>
+        <w:t>.</w:t>
+      </w:r>
+    </w:p>
+    <w:p>
+      <w:pPr>
+        <w:rPr>
+          <w:b/>
+        </w:rPr>
+      </w:pPr>
+      <w:r>
+        <w:rPr>
+          <w:b/>
+        </w:rPr>
+        <w:t>Unités :</w:t>
+      </w:r>
+    </w:p>
+    <w:p>
+      <w:pPr>
+        <w:pStyle w:val="Paragraphedeliste"/>
+        <w:numPr>
+          <w:ilvl w:val="0"/>
+          <w:numId w:val="6"/>
+        </w:numPr>
+      </w:pPr>
+      <w:r>
+        <w:t xml:space="preserve">Température : C° donc </w:t>
+      </w:r>
+      <w:r>
+        <w:t>degrés</w:t>
+      </w:r>
+      <w:r>
+        <w:t xml:space="preserve"> Celsius</w:t>
+      </w:r>
+    </w:p>
+    <w:p>
+      <w:pPr>
+        <w:pStyle w:val="Paragraphedeliste"/>
+        <w:numPr>
+          <w:ilvl w:val="0"/>
+          <w:numId w:val="6"/>
+        </w:numPr>
+      </w:pPr>
+      <w:r>
+        <w:t xml:space="preserve">Pression : </w:t>
+      </w:r>
+      <w:r>
+        <w:t>mb donc millibars</w:t>
+      </w:r>
+    </w:p>
+    <w:p>
+      <w:pPr>
+        <w:pStyle w:val="Paragraphedeliste"/>
+        <w:numPr>
+          <w:ilvl w:val="0"/>
+          <w:numId w:val="6"/>
+        </w:numPr>
+      </w:pPr>
+      <w:r>
+        <w:t>Humidité : % donc taux d’</w:t>
+      </w:r>
+      <w:r>
+        <w:t>humidité en pourcent.</w:t>
+      </w:r>
+    </w:p>
+    <w:p>
+      <w:pPr>
         <w:pStyle w:val="Titre1"/>
-        <w:jc w:val="center"/>
-        <w:rPr>
-          <w:sz w:val="38"/>
-          <w:szCs w:val="38"/>
-        </w:rPr>
-      </w:pPr>
-      <w:r>
-        <w:rPr>
-          <w:sz w:val="38"/>
-          <w:szCs w:val="38"/>
-        </w:rPr>
-        <w:t>Documentation utilisateur</w:t>
-      </w:r>
-      <w:r>
-        <w:rPr>
-          <w:sz w:val="38"/>
-          <w:szCs w:val="38"/>
-        </w:rPr>
-        <w:t xml:space="preserve"> </w:t>
-      </w:r>
-      <w:proofErr w:type="spellStart"/>
-      <w:r>
-        <w:rPr>
-          <w:sz w:val="38"/>
-          <w:szCs w:val="38"/>
-        </w:rPr>
-        <w:t>Labview</w:t>
-      </w:r>
-      <w:proofErr w:type="spellEnd"/>
-      <w:r>
-        <w:rPr>
-          <w:sz w:val="38"/>
-          <w:szCs w:val="38"/>
-        </w:rPr>
-        <w:t xml:space="preserve"> Station Météo MA-05</w:t>
-      </w:r>
-    </w:p>
-    <w:p/>
-    <w:p>
-      <w:r>
-        <w:t>Le programme sert à afficher les valeurs relevées par la station météo.</w:t>
-      </w:r>
-      <w:r>
-        <w:t xml:space="preserve"> Les valeurs mesurées sont Température, Pression et Humidité.</w:t>
-      </w:r>
-    </w:p>
-    <w:p>
-      <w:r>
-        <w:t>Préparation :</w:t>
+      </w:pPr>
+      <w:r>
+        <w:rPr>
+          <w:sz w:val="36"/>
+          <w:szCs w:val="36"/>
+        </w:rPr>
+        <w:t>Préparation</w:t>
+      </w:r>
+      <w:r>
+        <w:t> :</w:t>
       </w:r>
     </w:p>
     <w:p>
@@ -65,13 +168,14 @@
         </w:numPr>
       </w:pPr>
       <w:r>
-        <w:t xml:space="preserve">Ouvrer le programme dans </w:t>
-      </w:r>
-      <w:proofErr w:type="spellStart"/>
-      <w:r>
-        <w:t>Labview</w:t>
-      </w:r>
-      <w:proofErr w:type="spellEnd"/>
+        <w:t>Ouvrer le programme</w:t>
+      </w:r>
+      <w:r>
+        <w:t xml:space="preserve"> « StationMeteo.exe »</w:t>
+      </w:r>
+      <w:r>
+        <w:t xml:space="preserve"> sur Windows.</w:t>
+      </w:r>
     </w:p>
     <w:p>
       <w:pPr>
@@ -90,7 +194,7 @@
       </w:r>
       <w:proofErr w:type="spellEnd"/>
       <w:r>
-        <w:t xml:space="preserve"> sur un port USB.</w:t>
+        <w:t xml:space="preserve"> sur un port USB de l’ordinateur.</w:t>
       </w:r>
     </w:p>
     <w:p>
@@ -102,23 +206,34 @@
         </w:numPr>
       </w:pPr>
       <w:r>
-        <w:t xml:space="preserve">Sélectionner le bon port COM sous </w:t>
-      </w:r>
-      <w:r>
-        <w:t xml:space="preserve">Ressource </w:t>
+        <w:t xml:space="preserve">Sélectionner le bon port COM </w:t>
+      </w:r>
+      <w:r>
+        <w:t xml:space="preserve">(sur lequel est branché la station météo) </w:t>
+      </w:r>
+      <w:r>
+        <w:t xml:space="preserve">sous </w:t>
+      </w:r>
+      <w:r>
+        <w:t>« Nom de r</w:t>
+      </w:r>
+      <w:r>
+        <w:t xml:space="preserve">essource </w:t>
       </w:r>
       <w:r>
         <w:t>VISA</w:t>
       </w:r>
       <w:r>
-        <w:t xml:space="preserve"> (Si inconnu de l’utilisateur, les tester tous).</w:t>
-      </w:r>
-      <w:r>
-        <w:rPr>
-          <w:noProof/>
-          <w:lang w:eastAsia="fr-CH"/>
-        </w:rPr>
-        <w:t xml:space="preserve"> </w:t>
+        <w:t> »</w:t>
+      </w:r>
+      <w:r>
+        <w:t xml:space="preserve"> (Si inconnu de l’utilisateur, les tester</w:t>
+      </w:r>
+      <w:r>
+        <w:t xml:space="preserve"> tous</w:t>
+      </w:r>
+      <w:r>
+        <w:t>).</w:t>
       </w:r>
     </w:p>
     <w:p>
@@ -136,8 +251,8 @@
         </w:rPr>
         <w:drawing>
           <wp:inline distT="0" distB="0" distL="0" distR="0" wp14:anchorId="62521B2E" wp14:editId="02E999D8">
-            <wp:extent cx="1771650" cy="1438275"/>
-            <wp:effectExtent l="0" t="0" r="0" b="9525"/>
+            <wp:extent cx="2296633" cy="2009557"/>
+            <wp:effectExtent l="0" t="0" r="8890" b="0"/>
             <wp:docPr id="1" name="Image 1"/>
             <wp:cNvGraphicFramePr>
               <a:graphicFrameLocks xmlns:a="http://schemas.openxmlformats.org/drawingml/2006/main" noChangeAspect="1"/>
@@ -149,20 +264,27 @@
                     <pic:cNvPr id="1" name=""/>
                     <pic:cNvPicPr/>
                   </pic:nvPicPr>
-                  <pic:blipFill>
+                  <pic:blipFill rotWithShape="1">
                     <a:blip r:embed="rId7"/>
-                    <a:stretch>
-                      <a:fillRect/>
-                    </a:stretch>
+                    <a:srcRect l="5210" t="-642" r="7260" b="6299"/>
+                    <a:stretch/>
                   </pic:blipFill>
-                  <pic:spPr>
+                  <pic:spPr bwMode="auto">
                     <a:xfrm>
                       <a:off x="0" y="0"/>
-                      <a:ext cx="1771650" cy="1438275"/>
+                      <a:ext cx="2319911" cy="2029925"/>
                     </a:xfrm>
                     <a:prstGeom prst="rect">
                       <a:avLst/>
                     </a:prstGeom>
+                    <a:ln>
+                      <a:noFill/>
+                    </a:ln>
+                    <a:extLst>
+                      <a:ext uri="{53640926-AAD7-44D8-BBD7-CCE9431645EC}">
+                        <a14:shadowObscured xmlns:a14="http://schemas.microsoft.com/office/drawing/2010/main"/>
+                      </a:ext>
+                    </a:extLst>
                   </pic:spPr>
                 </pic:pic>
               </a:graphicData>
@@ -183,24 +305,28 @@
         <w:t>Choisir</w:t>
       </w:r>
       <w:r>
-        <w:t xml:space="preserve"> un nom de fichier</w:t>
-      </w:r>
-      <w:r>
-        <w:t xml:space="preserve"> si besoin</w:t>
-      </w:r>
-      <w:r>
-        <w:t xml:space="preserve"> dans </w:t>
-      </w:r>
-      <w:proofErr w:type="spellStart"/>
-      <w:r>
-        <w:t>lequels</w:t>
-      </w:r>
-      <w:proofErr w:type="spellEnd"/>
+        <w:t xml:space="preserve"> un</w:t>
+      </w:r>
+      <w:r>
+        <w:t>e introduction au</w:t>
+      </w:r>
+      <w:r>
+        <w:t xml:space="preserve"> nom de fichier</w:t>
+      </w:r>
+      <w:r>
+        <w:t xml:space="preserve"> </w:t>
+      </w:r>
+      <w:r>
+        <w:t xml:space="preserve">dans </w:t>
+      </w:r>
+      <w:r>
+        <w:t>lequel</w:t>
+      </w:r>
       <w:r>
         <w:t xml:space="preserve"> les </w:t>
       </w:r>
       <w:r>
-        <w:t>valeurs seront sauvées.</w:t>
+        <w:t>valeurs seront sauvées si ne convient pas.</w:t>
       </w:r>
     </w:p>
     <w:p>
@@ -218,8 +344,8 @@
         </w:rPr>
         <w:drawing>
           <wp:inline distT="0" distB="0" distL="0" distR="0" wp14:anchorId="318A407B" wp14:editId="18346AF5">
-            <wp:extent cx="2162175" cy="571500"/>
-            <wp:effectExtent l="0" t="0" r="9525" b="0"/>
+            <wp:extent cx="2711303" cy="716644"/>
+            <wp:effectExtent l="0" t="0" r="0" b="7620"/>
             <wp:docPr id="4" name="Image 4"/>
             <wp:cNvGraphicFramePr>
               <a:graphicFrameLocks xmlns:a="http://schemas.openxmlformats.org/drawingml/2006/main" noChangeAspect="1"/>
@@ -240,7 +366,7 @@
                   <pic:spPr>
                     <a:xfrm>
                       <a:off x="0" y="0"/>
-                      <a:ext cx="2162175" cy="571500"/>
+                      <a:ext cx="2785403" cy="736230"/>
                     </a:xfrm>
                     <a:prstGeom prst="rect">
                       <a:avLst/>
@@ -286,8 +412,8 @@
         </w:rPr>
         <w:drawing>
           <wp:inline distT="0" distB="0" distL="0" distR="0" wp14:anchorId="4D0CFDA8" wp14:editId="4715CCE5">
-            <wp:extent cx="2209800" cy="1457325"/>
-            <wp:effectExtent l="0" t="0" r="0" b="9525"/>
+            <wp:extent cx="2361034" cy="1424763"/>
+            <wp:effectExtent l="0" t="0" r="1270" b="4445"/>
             <wp:docPr id="13" name="Image 13"/>
             <wp:cNvGraphicFramePr>
               <a:graphicFrameLocks xmlns:a="http://schemas.openxmlformats.org/drawingml/2006/main" noChangeAspect="1"/>
@@ -299,20 +425,27 @@
                     <pic:cNvPr id="1" name=""/>
                     <pic:cNvPicPr/>
                   </pic:nvPicPr>
-                  <pic:blipFill>
+                  <pic:blipFill rotWithShape="1">
                     <a:blip r:embed="rId9"/>
-                    <a:stretch>
-                      <a:fillRect/>
-                    </a:stretch>
+                    <a:srcRect t="3267" b="5229"/>
+                    <a:stretch/>
                   </pic:blipFill>
-                  <pic:spPr>
+                  <pic:spPr bwMode="auto">
                     <a:xfrm>
                       <a:off x="0" y="0"/>
-                      <a:ext cx="2209800" cy="1457325"/>
+                      <a:ext cx="2398300" cy="1447251"/>
                     </a:xfrm>
                     <a:prstGeom prst="rect">
                       <a:avLst/>
                     </a:prstGeom>
+                    <a:ln>
+                      <a:noFill/>
+                    </a:ln>
+                    <a:extLst>
+                      <a:ext uri="{53640926-AAD7-44D8-BBD7-CCE9431645EC}">
+                        <a14:shadowObscured xmlns:a14="http://schemas.microsoft.com/office/drawing/2010/main"/>
+                      </a:ext>
+                    </a:extLst>
                   </pic:spPr>
                 </pic:pic>
               </a:graphicData>
@@ -330,6 +463,7 @@
         </w:numPr>
       </w:pPr>
       <w:r>
+        <w:lastRenderedPageBreak/>
         <w:t>Lancer l’</w:t>
       </w:r>
       <w:r>
@@ -339,7 +473,10 @@
         <w:t xml:space="preserve"> du </w:t>
       </w:r>
       <w:r>
-        <w:t xml:space="preserve">programme dans et cliquer sur en </w:t>
+        <w:t xml:space="preserve">programme </w:t>
+      </w:r>
+      <w:r>
+        <w:t xml:space="preserve">et cliquer sur en </w:t>
       </w:r>
       <w:r>
         <w:t>« </w:t>
@@ -350,24 +487,36 @@
       <w:r>
         <w:t> »</w:t>
       </w:r>
-    </w:p>
-    <w:p>
-      <w:pPr>
-        <w:pStyle w:val="Paragraphedeliste"/>
-        <w:numPr>
-          <w:ilvl w:val="0"/>
-          <w:numId w:val="1"/>
-        </w:numPr>
-      </w:pPr>
+      <w:r>
+        <w:t xml:space="preserve"> La </w:t>
+      </w:r>
+      <w:r>
+        <w:t>LED</w:t>
+      </w:r>
+      <w:r>
+        <w:t xml:space="preserve"> d’état du programme s’allume pour indiquer que c’est en marche.</w:t>
+      </w:r>
       <w:r>
         <w:rPr>
           <w:noProof/>
           <w:lang w:eastAsia="fr-CH"/>
         </w:rPr>
+        <w:t xml:space="preserve"> </w:t>
+      </w:r>
+    </w:p>
+    <w:p>
+      <w:pPr>
+        <w:ind w:left="360"/>
+      </w:pPr>
+      <w:r>
+        <w:rPr>
+          <w:noProof/>
+          <w:lang w:eastAsia="fr-CH"/>
+        </w:rPr>
         <w:drawing>
-          <wp:inline distT="0" distB="0" distL="0" distR="0" wp14:anchorId="097D2854" wp14:editId="5765ED73">
-            <wp:extent cx="2190750" cy="1728381"/>
-            <wp:effectExtent l="0" t="0" r="0" b="5715"/>
+          <wp:inline distT="0" distB="0" distL="0" distR="0" wp14:anchorId="4E31731A" wp14:editId="5A198A2E">
+            <wp:extent cx="2943225" cy="2322042"/>
+            <wp:effectExtent l="0" t="0" r="0" b="2540"/>
             <wp:docPr id="5" name="Image 5"/>
             <wp:cNvGraphicFramePr>
               <a:graphicFrameLocks xmlns:a="http://schemas.openxmlformats.org/drawingml/2006/main" noChangeAspect="1"/>
@@ -388,7 +537,7 @@
                   <pic:spPr>
                     <a:xfrm>
                       <a:off x="0" y="0"/>
-                      <a:ext cx="2221109" cy="1752333"/>
+                      <a:ext cx="3064900" cy="2418037"/>
                     </a:xfrm>
                     <a:prstGeom prst="rect">
                       <a:avLst/>
@@ -401,37 +550,45 @@
         </w:drawing>
       </w:r>
     </w:p>
+    <w:p>
+      <w:r>
+        <w:t xml:space="preserve">Si le port est correct, alors la station météo </w:t>
+      </w:r>
+      <w:r>
+        <w:t>envoi</w:t>
+      </w:r>
+      <w:r>
+        <w:t xml:space="preserve"> </w:t>
+      </w:r>
+      <w:r>
+        <w:t>une chaine avec les informations.</w:t>
+      </w:r>
+      <w:r>
+        <w:t xml:space="preserve"> </w:t>
+      </w:r>
+      <w:r>
+        <w:t>Si la</w:t>
+      </w:r>
+      <w:r>
+        <w:t xml:space="preserve"> chaine ne s’affiche pas, changez </w:t>
+      </w:r>
+      <w:r>
+        <w:t>le port et relancer l’</w:t>
+      </w:r>
+      <w:r>
+        <w:t>exécution</w:t>
+      </w:r>
+      <w:r>
+        <w:t>.</w:t>
+      </w:r>
+    </w:p>
     <w:p/>
     <w:p>
       <w:r>
-        <w:t xml:space="preserve">Si le port est correct, alors la station météo </w:t>
-      </w:r>
-      <w:r>
-        <w:t>envoi</w:t>
-      </w:r>
-      <w:r>
-        <w:t xml:space="preserve"> </w:t>
-      </w:r>
-      <w:r>
-        <w:t>une chaine avec les informations.</w:t>
-      </w:r>
-      <w:r>
-        <w:t xml:space="preserve"> Sino</w:t>
-      </w:r>
-      <w:r>
-        <w:t>n changer le port et relancer l’</w:t>
-      </w:r>
-      <w:r>
-        <w:t>exécution</w:t>
-      </w:r>
-      <w:r>
-        <w:t xml:space="preserve">. </w:t>
-      </w:r>
-    </w:p>
-    <w:p>
-      <w:r>
-        <w:lastRenderedPageBreak/>
-        <w:t>Chai</w:t>
+        <w:t>Exemple de c</w:t>
+      </w:r>
+      <w:r>
+        <w:t>hai</w:t>
       </w:r>
       <w:r>
         <w:t>ne envoyée par la station météo une fois que la station météo est connectée.</w:t>
@@ -445,8 +602,8 @@
         </w:rPr>
         <w:drawing>
           <wp:inline distT="0" distB="0" distL="0" distR="0" wp14:anchorId="049275B9" wp14:editId="468FA0A2">
-            <wp:extent cx="2333625" cy="1504950"/>
-            <wp:effectExtent l="0" t="0" r="9525" b="0"/>
+            <wp:extent cx="3314569" cy="2137559"/>
+            <wp:effectExtent l="0" t="0" r="635" b="0"/>
             <wp:docPr id="3" name="Image 3"/>
             <wp:cNvGraphicFramePr>
               <a:graphicFrameLocks xmlns:a="http://schemas.openxmlformats.org/drawingml/2006/main" noChangeAspect="1"/>
@@ -467,7 +624,7 @@
                   <pic:spPr>
                     <a:xfrm>
                       <a:off x="0" y="0"/>
-                      <a:ext cx="2333625" cy="1504950"/>
+                      <a:ext cx="3326764" cy="2145423"/>
                     </a:xfrm>
                     <a:prstGeom prst="rect">
                       <a:avLst/>
@@ -488,124 +645,108 @@
         <w:t xml:space="preserve"> si la chaine s’affiche,</w:t>
       </w:r>
       <w:r>
-        <w:t xml:space="preserve"> la station météo </w:t>
-      </w:r>
-      <w:proofErr w:type="spellStart"/>
-      <w:r>
-        <w:t>envoit</w:t>
-      </w:r>
-      <w:proofErr w:type="spellEnd"/>
+        <w:t xml:space="preserve"> la station météo envoie</w:t>
+      </w:r>
       <w:r>
         <w:t xml:space="preserve"> toutes les </w:t>
       </w:r>
       <w:r>
-        <w:t xml:space="preserve">5 secondes. L’affichage commence </w:t>
+        <w:t>5 secondes</w:t>
+      </w:r>
+      <w:r>
+        <w:t xml:space="preserve"> des nouvelles valeurs</w:t>
+      </w:r>
+      <w:r>
+        <w:t xml:space="preserve">. L’affichage </w:t>
+      </w:r>
+      <w:r>
+        <w:t xml:space="preserve">des graphiques et autres affichages </w:t>
+      </w:r>
+      <w:r>
+        <w:t xml:space="preserve">commence </w:t>
       </w:r>
       <w:r>
         <w:t>immédiatement.</w:t>
       </w:r>
     </w:p>
     <w:p>
+      <w:r>
+        <w:br w:type="page"/>
+      </w:r>
+    </w:p>
+    <w:p>
       <w:pPr>
         <w:pStyle w:val="Titre1"/>
-      </w:pPr>
-      <w:r>
+        <w:rPr>
+          <w:sz w:val="40"/>
+          <w:szCs w:val="40"/>
+        </w:rPr>
+      </w:pPr>
+      <w:r>
+        <w:rPr>
+          <w:sz w:val="40"/>
+          <w:szCs w:val="40"/>
+        </w:rPr>
+        <w:lastRenderedPageBreak/>
         <w:t>Listes et explications des fonctionnalités :</w:t>
       </w:r>
     </w:p>
     <w:p>
       <w:pPr>
-        <w:pStyle w:val="Default"/>
-      </w:pPr>
-    </w:p>
-    <w:p>
-      <w:pPr>
         <w:pStyle w:val="Titre2"/>
-      </w:pPr>
-      <w:r>
+        <w:rPr>
+          <w:sz w:val="32"/>
+          <w:szCs w:val="32"/>
+        </w:rPr>
+      </w:pPr>
+      <w:r>
+        <w:rPr>
+          <w:sz w:val="32"/>
+          <w:szCs w:val="32"/>
+        </w:rPr>
         <w:t xml:space="preserve"> </w:t>
       </w:r>
       <w:r>
-        <w:t>Principales</w:t>
-      </w:r>
-      <w:r>
-        <w:t xml:space="preserve"> : </w:t>
-      </w:r>
-    </w:p>
-    <w:p>
-      <w:pPr>
-        <w:pStyle w:val="Default"/>
-        <w:numPr>
-          <w:ilvl w:val="0"/>
-          <w:numId w:val="2"/>
-        </w:numPr>
-        <w:spacing w:after="37"/>
-        <w:rPr>
-          <w:sz w:val="22"/>
-          <w:szCs w:val="22"/>
-        </w:rPr>
-      </w:pPr>
-      <w:r>
-        <w:rPr>
-          <w:sz w:val="22"/>
-          <w:szCs w:val="22"/>
-        </w:rPr>
-        <w:t>S</w:t>
-      </w:r>
-      <w:r>
-        <w:rPr>
-          <w:sz w:val="22"/>
-          <w:szCs w:val="22"/>
-        </w:rPr>
-        <w:t xml:space="preserve">uspendre/reprendre l'activité de </w:t>
-      </w:r>
-      <w:r>
-        <w:rPr>
-          <w:sz w:val="22"/>
-          <w:szCs w:val="22"/>
-        </w:rPr>
-        <w:t>la station au moyen d'un bouton</w:t>
+        <w:rPr>
+          <w:sz w:val="32"/>
+          <w:szCs w:val="32"/>
+        </w:rPr>
+        <w:t>Principales :</w:t>
       </w:r>
     </w:p>
     <w:p>
       <w:pPr>
         <w:pStyle w:val="Default"/>
         <w:spacing w:after="37"/>
-        <w:ind w:left="360"/>
-        <w:rPr>
-          <w:sz w:val="22"/>
-          <w:szCs w:val="22"/>
-        </w:rPr>
-      </w:pPr>
-      <w:r>
-        <w:rPr>
-          <w:sz w:val="22"/>
-          <w:szCs w:val="22"/>
-        </w:rPr>
-        <w:t xml:space="preserve">Quand le programme est en pause, </w:t>
-      </w:r>
-      <w:proofErr w:type="gramStart"/>
-      <w:r>
-        <w:rPr>
-          <w:sz w:val="22"/>
-          <w:szCs w:val="22"/>
-        </w:rPr>
-        <w:t>les valeur</w:t>
-      </w:r>
-      <w:proofErr w:type="gramEnd"/>
-      <w:r>
-        <w:rPr>
-          <w:sz w:val="22"/>
-          <w:szCs w:val="22"/>
-        </w:rPr>
-        <w:t xml:space="preserve"> ne sont pas </w:t>
-      </w:r>
-      <w:r>
-        <w:rPr>
-          <w:sz w:val="22"/>
-          <w:szCs w:val="22"/>
-        </w:rPr>
-        <w:t>affichées ni écrites dans le fichier.</w:t>
+        <w:rPr>
+          <w:b/>
+          <w:sz w:val="22"/>
+          <w:szCs w:val="22"/>
+        </w:rPr>
+      </w:pPr>
+      <w:r>
+        <w:rPr>
+          <w:b/>
+          <w:sz w:val="22"/>
+          <w:szCs w:val="22"/>
+        </w:rPr>
+        <w:t>S</w:t>
+      </w:r>
+      <w:r>
+        <w:rPr>
+          <w:b/>
+          <w:sz w:val="22"/>
+          <w:szCs w:val="22"/>
+        </w:rPr>
+        <w:t xml:space="preserve">uspendre/reprendre l'activité de </w:t>
+      </w:r>
+      <w:r>
+        <w:rPr>
+          <w:b/>
+          <w:sz w:val="22"/>
+          <w:szCs w:val="22"/>
+        </w:rPr>
+        <w:t>la station au moyen d'un bouton</w:t>
       </w:r>
     </w:p>
     <w:p>
@@ -619,12 +760,50 @@
       </w:pPr>
       <w:r>
         <w:rPr>
+          <w:sz w:val="22"/>
+          <w:szCs w:val="22"/>
+        </w:rPr>
+        <w:t>Quand le programme est en pause, les valeur</w:t>
+      </w:r>
+      <w:r>
+        <w:rPr>
+          <w:sz w:val="22"/>
+          <w:szCs w:val="22"/>
+        </w:rPr>
+        <w:t>s</w:t>
+      </w:r>
+      <w:r>
+        <w:rPr>
+          <w:sz w:val="22"/>
+          <w:szCs w:val="22"/>
+        </w:rPr>
+        <w:t xml:space="preserve"> ne sont pas </w:t>
+      </w:r>
+      <w:r>
+        <w:rPr>
+          <w:sz w:val="22"/>
+          <w:szCs w:val="22"/>
+        </w:rPr>
+        <w:t>affichées ni écrites dans le fichier.</w:t>
+      </w:r>
+    </w:p>
+    <w:p>
+      <w:pPr>
+        <w:pStyle w:val="Default"/>
+        <w:spacing w:after="37"/>
+        <w:rPr>
+          <w:sz w:val="22"/>
+          <w:szCs w:val="22"/>
+        </w:rPr>
+      </w:pPr>
+      <w:r>
+        <w:rPr>
           <w:noProof/>
           <w:lang w:eastAsia="fr-CH"/>
         </w:rPr>
         <w:drawing>
           <wp:inline distT="0" distB="0" distL="0" distR="0" wp14:anchorId="5ED3B5E5" wp14:editId="64CF13E2">
-            <wp:extent cx="5760720" cy="2289175"/>
+            <wp:extent cx="6136245" cy="2438400"/>
             <wp:effectExtent l="0" t="0" r="0" b="0"/>
             <wp:docPr id="7" name="Image 7"/>
             <wp:cNvGraphicFramePr>
@@ -646,7 +825,7 @@
                   <pic:spPr>
                     <a:xfrm>
                       <a:off x="0" y="0"/>
-                      <a:ext cx="5760720" cy="2289175"/>
+                      <a:ext cx="6142030" cy="2440699"/>
                     </a:xfrm>
                     <a:prstGeom prst="rect">
                       <a:avLst/>
@@ -662,43 +841,36 @@
     <w:p>
       <w:pPr>
         <w:pStyle w:val="Default"/>
-        <w:numPr>
-          <w:ilvl w:val="0"/>
-          <w:numId w:val="2"/>
-        </w:numPr>
         <w:spacing w:after="37"/>
         <w:rPr>
           <w:sz w:val="22"/>
           <w:szCs w:val="22"/>
         </w:rPr>
       </w:pPr>
-    </w:p>
-    <w:p>
-      <w:pPr>
-        <w:pStyle w:val="Default"/>
-        <w:numPr>
-          <w:ilvl w:val="0"/>
-          <w:numId w:val="2"/>
-        </w:numPr>
-        <w:spacing w:after="37"/>
-        <w:rPr>
-          <w:sz w:val="22"/>
-          <w:szCs w:val="22"/>
-        </w:rPr>
-      </w:pPr>
-      <w:r>
-        <w:rPr>
-          <w:sz w:val="22"/>
-          <w:szCs w:val="22"/>
-        </w:rPr>
-        <w:t xml:space="preserve">Les trois mesures (température, humidité et pression) sont affichées en temps réel (rafraîchissement toutes les 5s) </w:t>
-      </w:r>
     </w:p>
     <w:p>
       <w:pPr>
         <w:pStyle w:val="Default"/>
         <w:spacing w:after="37"/>
-        <w:ind w:left="360"/>
+        <w:rPr>
+          <w:b/>
+          <w:sz w:val="22"/>
+          <w:szCs w:val="22"/>
+        </w:rPr>
+      </w:pPr>
+      <w:r>
+        <w:rPr>
+          <w:b/>
+          <w:sz w:val="22"/>
+          <w:szCs w:val="22"/>
+        </w:rPr>
+        <w:t xml:space="preserve">Les trois mesures (température, humidité et pression) sont affichées en temps réel (rafraîchissement toutes les 5s) </w:t>
+      </w:r>
+    </w:p>
+    <w:p>
+      <w:pPr>
+        <w:pStyle w:val="Default"/>
+        <w:spacing w:after="37"/>
         <w:rPr>
           <w:sz w:val="22"/>
           <w:szCs w:val="22"/>
@@ -716,16 +888,19 @@
           <w:sz w:val="22"/>
           <w:szCs w:val="22"/>
         </w:rPr>
-        <w:t xml:space="preserve"> de chaque graphique la valeur en temps réel est affichée.</w:t>
+        <w:t xml:space="preserve"> de chaque graphique la va</w:t>
+      </w:r>
+      <w:r>
+        <w:rPr>
+          <w:sz w:val="22"/>
+          <w:szCs w:val="22"/>
+        </w:rPr>
+        <w:t>leur en temps réel est affichée et rafraichie toutes les 5 secondes.</w:t>
       </w:r>
     </w:p>
     <w:p>
       <w:pPr>
         <w:pStyle w:val="Default"/>
-        <w:numPr>
-          <w:ilvl w:val="0"/>
-          <w:numId w:val="2"/>
-        </w:numPr>
         <w:spacing w:after="37"/>
         <w:rPr>
           <w:sz w:val="22"/>
@@ -737,11 +912,10 @@
           <w:noProof/>
           <w:lang w:eastAsia="fr-CH"/>
         </w:rPr>
-        <w:lastRenderedPageBreak/>
         <w:drawing>
           <wp:inline distT="0" distB="0" distL="0" distR="0" wp14:anchorId="721FD68B" wp14:editId="04CC4DEB">
-            <wp:extent cx="3209925" cy="2676525"/>
-            <wp:effectExtent l="0" t="0" r="9525" b="9525"/>
+            <wp:extent cx="5010150" cy="4264348"/>
+            <wp:effectExtent l="0" t="0" r="0" b="3175"/>
             <wp:docPr id="8" name="Image 8"/>
             <wp:cNvGraphicFramePr>
               <a:graphicFrameLocks xmlns:a="http://schemas.openxmlformats.org/drawingml/2006/main" noChangeAspect="1"/>
@@ -753,20 +927,27 @@
                     <pic:cNvPr id="1" name=""/>
                     <pic:cNvPicPr/>
                   </pic:nvPicPr>
-                  <pic:blipFill>
+                  <pic:blipFill rotWithShape="1">
                     <a:blip r:embed="rId13"/>
-                    <a:stretch>
-                      <a:fillRect/>
-                    </a:stretch>
+                    <a:srcRect r="5429" b="3466"/>
+                    <a:stretch/>
                   </pic:blipFill>
-                  <pic:spPr>
+                  <pic:spPr bwMode="auto">
                     <a:xfrm>
                       <a:off x="0" y="0"/>
-                      <a:ext cx="3209925" cy="2676525"/>
+                      <a:ext cx="5021706" cy="4274184"/>
                     </a:xfrm>
                     <a:prstGeom prst="rect">
                       <a:avLst/>
                     </a:prstGeom>
+                    <a:ln>
+                      <a:noFill/>
+                    </a:ln>
+                    <a:extLst>
+                      <a:ext uri="{53640926-AAD7-44D8-BBD7-CCE9431645EC}">
+                        <a14:shadowObscured xmlns:a14="http://schemas.microsoft.com/office/drawing/2010/main"/>
+                      </a:ext>
+                    </a:extLst>
                   </pic:spPr>
                 </pic:pic>
               </a:graphicData>
@@ -777,37 +958,13 @@
     </w:p>
     <w:p>
       <w:pPr>
-        <w:pStyle w:val="Default"/>
-        <w:numPr>
-          <w:ilvl w:val="0"/>
-          <w:numId w:val="2"/>
-        </w:numPr>
-        <w:spacing w:after="37"/>
-        <w:rPr>
-          <w:sz w:val="22"/>
-          <w:szCs w:val="22"/>
-        </w:rPr>
-      </w:pPr>
-    </w:p>
-    <w:p>
-      <w:pPr>
-        <w:pStyle w:val="Default"/>
-        <w:numPr>
-          <w:ilvl w:val="0"/>
-          <w:numId w:val="2"/>
-        </w:numPr>
-        <w:spacing w:after="37"/>
-        <w:rPr>
-          <w:sz w:val="22"/>
-          <w:szCs w:val="22"/>
-        </w:rPr>
-      </w:pPr>
-      <w:r>
-        <w:rPr>
-          <w:sz w:val="22"/>
-          <w:szCs w:val="22"/>
-        </w:rPr>
-        <w:t xml:space="preserve">Les trois mesures sont affichées dans des graphiques </w:t>
+        <w:rPr>
+          <w:rFonts w:ascii="Calibri" w:hAnsi="Calibri" w:cs="Calibri"/>
+          <w:color w:val="000000"/>
+        </w:rPr>
+      </w:pPr>
+      <w:r>
+        <w:br w:type="page"/>
       </w:r>
     </w:p>
     <w:p>
@@ -815,6 +972,26 @@
         <w:pStyle w:val="Default"/>
         <w:spacing w:after="37"/>
         <w:rPr>
+          <w:b/>
+          <w:sz w:val="22"/>
+          <w:szCs w:val="22"/>
+        </w:rPr>
+      </w:pPr>
+      <w:r>
+        <w:rPr>
+          <w:b/>
+          <w:sz w:val="22"/>
+          <w:szCs w:val="22"/>
+        </w:rPr>
+        <w:lastRenderedPageBreak/>
+        <w:t xml:space="preserve">Les trois mesures sont affichées dans des graphiques </w:t>
+      </w:r>
+    </w:p>
+    <w:p>
+      <w:pPr>
+        <w:pStyle w:val="Default"/>
+        <w:spacing w:after="37"/>
+        <w:rPr>
           <w:sz w:val="22"/>
           <w:szCs w:val="22"/>
         </w:rPr>
@@ -831,16 +1008,47 @@
           <w:sz w:val="22"/>
           <w:szCs w:val="22"/>
         </w:rPr>
-        <w:t xml:space="preserve"> sont affichées dans un graphique de sorte à voir la progression et les variations des valeurs.</w:t>
+        <w:t xml:space="preserve"> sont affichées dans </w:t>
+      </w:r>
+      <w:r>
+        <w:rPr>
+          <w:sz w:val="22"/>
+          <w:szCs w:val="22"/>
+        </w:rPr>
+        <w:t>des</w:t>
+      </w:r>
+      <w:r>
+        <w:rPr>
+          <w:sz w:val="22"/>
+          <w:szCs w:val="22"/>
+        </w:rPr>
+        <w:t xml:space="preserve"> </w:t>
+      </w:r>
+      <w:r>
+        <w:rPr>
+          <w:sz w:val="22"/>
+          <w:szCs w:val="22"/>
+        </w:rPr>
+        <w:t>graphiques</w:t>
+      </w:r>
+      <w:r>
+        <w:rPr>
+          <w:sz w:val="22"/>
+          <w:szCs w:val="22"/>
+        </w:rPr>
+        <w:t xml:space="preserve"> de sorte à voir la progressio</w:t>
+      </w:r>
+      <w:r>
+        <w:rPr>
+          <w:sz w:val="22"/>
+          <w:szCs w:val="22"/>
+        </w:rPr>
+        <w:t>n et les variations des valeurs par rapport au temps.</w:t>
       </w:r>
     </w:p>
     <w:p>
       <w:pPr>
         <w:pStyle w:val="Default"/>
-        <w:numPr>
-          <w:ilvl w:val="0"/>
-          <w:numId w:val="2"/>
-        </w:numPr>
         <w:spacing w:after="37"/>
         <w:rPr>
           <w:sz w:val="22"/>
@@ -852,7 +1060,6 @@
           <w:noProof/>
           <w:lang w:eastAsia="fr-CH"/>
         </w:rPr>
-        <w:lastRenderedPageBreak/>
         <w:drawing>
           <wp:inline distT="0" distB="0" distL="0" distR="0" wp14:anchorId="02326A22" wp14:editId="4B8A68A2">
             <wp:extent cx="3057525" cy="7762875"/>
@@ -892,21 +1099,35 @@
     </w:p>
     <w:p>
       <w:pPr>
+        <w:rPr>
+          <w:rFonts w:ascii="Calibri" w:hAnsi="Calibri" w:cs="Calibri"/>
+          <w:b/>
+          <w:color w:val="000000"/>
+        </w:rPr>
+      </w:pPr>
+      <w:r>
+        <w:rPr>
+          <w:b/>
+        </w:rPr>
+        <w:br w:type="page"/>
+      </w:r>
+    </w:p>
+    <w:p>
+      <w:pPr>
         <w:pStyle w:val="Default"/>
-        <w:numPr>
-          <w:ilvl w:val="0"/>
-          <w:numId w:val="2"/>
-        </w:numPr>
-        <w:rPr>
-          <w:sz w:val="22"/>
-          <w:szCs w:val="22"/>
-        </w:rPr>
-      </w:pPr>
-      <w:r>
-        <w:rPr>
-          <w:sz w:val="22"/>
-          <w:szCs w:val="22"/>
-        </w:rPr>
+        <w:rPr>
+          <w:b/>
+          <w:sz w:val="22"/>
+          <w:szCs w:val="22"/>
+        </w:rPr>
+      </w:pPr>
+      <w:r>
+        <w:rPr>
+          <w:b/>
+          <w:sz w:val="22"/>
+          <w:szCs w:val="22"/>
+        </w:rPr>
+        <w:lastRenderedPageBreak/>
         <w:t xml:space="preserve">Les trois mesures sont enregistrées automatiquement dans un fichier csv. La date/heure (à la seconde) de la mesure doit figurer dans le fichier. L'utilisateur doit pouvoir choisir le nom et l'emplacement du fichier. </w:t>
       </w:r>
     </w:p>
@@ -931,7 +1152,14 @@
           <w:sz w:val="22"/>
           <w:szCs w:val="22"/>
         </w:rPr>
-        <w:t xml:space="preserve">affiché </w:t>
+        <w:t>de ce fichier</w:t>
+      </w:r>
+      <w:r>
+        <w:rPr>
+          <w:sz w:val="22"/>
+          <w:szCs w:val="22"/>
+        </w:rPr>
+        <w:t xml:space="preserve"> </w:t>
       </w:r>
       <w:r>
         <w:rPr>
@@ -952,17 +1180,75 @@
           <w:sz w:val="22"/>
           <w:szCs w:val="22"/>
         </w:rPr>
-        <w:t xml:space="preserve"> ici pour informations. Il n’est pas nécessaire de comprendre les valeurs.</w:t>
-      </w:r>
-      <w:r>
-        <w:rPr>
-          <w:sz w:val="22"/>
-          <w:szCs w:val="22"/>
-        </w:rPr>
-        <w:t xml:space="preserve"> Il est par contre possible de voir le nombre de mesures </w:t>
-      </w:r>
-      <w:r>
-        <w:rPr>
+        <w:t xml:space="preserve"> ici pour informations. Il n’est p</w:t>
+      </w:r>
+      <w:r>
+        <w:rPr>
+          <w:sz w:val="22"/>
+          <w:szCs w:val="22"/>
+        </w:rPr>
+        <w:t xml:space="preserve">as nécessaire de comprendre </w:t>
+      </w:r>
+      <w:r>
+        <w:rPr>
+          <w:sz w:val="22"/>
+          <w:szCs w:val="22"/>
+        </w:rPr>
+        <w:t xml:space="preserve">le contenu et </w:t>
+      </w:r>
+      <w:r>
+        <w:rPr>
+          <w:sz w:val="22"/>
+          <w:szCs w:val="22"/>
+        </w:rPr>
+        <w:t>la syntaxe (</w:t>
+      </w:r>
+      <w:r>
+        <w:rPr>
+          <w:sz w:val="22"/>
+          <w:szCs w:val="22"/>
+        </w:rPr>
+        <w:t xml:space="preserve">les valeurs sont séparées par des « ; » de sorte à avoir un </w:t>
+      </w:r>
+      <w:r>
+        <w:rPr>
+          <w:sz w:val="22"/>
+          <w:szCs w:val="22"/>
+        </w:rPr>
+        <w:t>tableau</w:t>
+      </w:r>
+      <w:r>
+        <w:rPr>
+          <w:sz w:val="22"/>
+          <w:szCs w:val="22"/>
+        </w:rPr>
+        <w:t>)</w:t>
+      </w:r>
+      <w:r>
+        <w:rPr>
+          <w:sz w:val="22"/>
+          <w:szCs w:val="22"/>
+        </w:rPr>
+        <w:t>.</w:t>
+      </w:r>
+      <w:r>
+        <w:rPr>
+          <w:sz w:val="22"/>
+          <w:szCs w:val="22"/>
+        </w:rPr>
+        <w:t xml:space="preserve"> Il est par contre possible de </w:t>
+      </w:r>
+      <w:r>
+        <w:rPr>
+          <w:b/>
+          <w:sz w:val="22"/>
+          <w:szCs w:val="22"/>
+        </w:rPr>
+        <w:t xml:space="preserve">voir le nombre de mesures </w:t>
+      </w:r>
+      <w:r>
+        <w:rPr>
+          <w:b/>
           <w:sz w:val="22"/>
           <w:szCs w:val="22"/>
         </w:rPr>
@@ -973,16 +1259,12 @@
           <w:sz w:val="22"/>
           <w:szCs w:val="22"/>
         </w:rPr>
-        <w:t>depuis le départ.</w:t>
+        <w:t>depuis le départ (ce qui est plus utile pour un utilisateur standard)</w:t>
       </w:r>
     </w:p>
     <w:p>
       <w:pPr>
         <w:pStyle w:val="Default"/>
-        <w:numPr>
-          <w:ilvl w:val="0"/>
-          <w:numId w:val="2"/>
-        </w:numPr>
         <w:rPr>
           <w:sz w:val="22"/>
           <w:szCs w:val="22"/>
@@ -993,7 +1275,6 @@
           <w:noProof/>
           <w:lang w:eastAsia="fr-CH"/>
         </w:rPr>
-        <w:lastRenderedPageBreak/>
         <w:drawing>
           <wp:inline distT="0" distB="0" distL="0" distR="0" wp14:anchorId="485EE016" wp14:editId="5BD6E7FC">
             <wp:extent cx="2390775" cy="4010025"/>
@@ -1130,12 +1411,35 @@
           <w:szCs w:val="22"/>
         </w:rPr>
       </w:pPr>
-      <w:r>
-        <w:rPr>
-          <w:sz w:val="22"/>
-          <w:szCs w:val="22"/>
-        </w:rPr>
-        <w:t>Clique sur OK pour changer de</w:t>
+    </w:p>
+    <w:p>
+      <w:pPr>
+        <w:pStyle w:val="Default"/>
+        <w:rPr>
+          <w:sz w:val="22"/>
+          <w:szCs w:val="22"/>
+        </w:rPr>
+      </w:pPr>
+      <w:r>
+        <w:rPr>
+          <w:sz w:val="22"/>
+          <w:szCs w:val="22"/>
+        </w:rPr>
+        <w:t>Clique</w:t>
+      </w:r>
+      <w:r>
+        <w:rPr>
+          <w:sz w:val="22"/>
+          <w:szCs w:val="22"/>
+        </w:rPr>
+        <w:t>r</w:t>
+      </w:r>
+      <w:r>
+        <w:rPr>
+          <w:sz w:val="22"/>
+          <w:szCs w:val="22"/>
+        </w:rPr>
+        <w:t xml:space="preserve"> sur OK pour changer de</w:t>
       </w:r>
       <w:r>
         <w:rPr>
@@ -1149,7 +1453,21 @@
           <w:sz w:val="22"/>
           <w:szCs w:val="22"/>
         </w:rPr>
-        <w:t xml:space="preserve"> Change le nom du fichier si besoin.</w:t>
+        <w:t xml:space="preserve"> Change</w:t>
+      </w:r>
+      <w:r>
+        <w:rPr>
+          <w:sz w:val="22"/>
+          <w:szCs w:val="22"/>
+        </w:rPr>
+        <w:t>r</w:t>
+      </w:r>
+      <w:r>
+        <w:rPr>
+          <w:sz w:val="22"/>
+          <w:szCs w:val="22"/>
+        </w:rPr>
+        <w:t xml:space="preserve"> le nom du fichier si besoin.</w:t>
       </w:r>
     </w:p>
     <w:p>
@@ -1171,25 +1489,20 @@
         <w:lastRenderedPageBreak/>
         <w:t>Secondaires :</w:t>
       </w:r>
-      <w:r>
-        <w:t xml:space="preserve"> </w:t>
-      </w:r>
     </w:p>
     <w:p>
       <w:pPr>
         <w:pStyle w:val="Default"/>
-        <w:numPr>
-          <w:ilvl w:val="0"/>
-          <w:numId w:val="4"/>
-        </w:numPr>
         <w:spacing w:after="37"/>
         <w:rPr>
-          <w:sz w:val="22"/>
-          <w:szCs w:val="22"/>
-        </w:rPr>
-      </w:pPr>
-      <w:r>
-        <w:rPr>
+          <w:b/>
+          <w:sz w:val="22"/>
+          <w:szCs w:val="22"/>
+        </w:rPr>
+      </w:pPr>
+      <w:r>
+        <w:rPr>
+          <w:b/>
           <w:sz w:val="22"/>
           <w:szCs w:val="22"/>
         </w:rPr>
@@ -1199,10 +1512,6 @@
     <w:p>
       <w:pPr>
         <w:pStyle w:val="Default"/>
-        <w:numPr>
-          <w:ilvl w:val="0"/>
-          <w:numId w:val="4"/>
-        </w:numPr>
         <w:spacing w:after="37"/>
         <w:rPr>
           <w:sz w:val="22"/>
@@ -1220,10 +1529,6 @@
     <w:p>
       <w:pPr>
         <w:pStyle w:val="Default"/>
-        <w:numPr>
-          <w:ilvl w:val="0"/>
-          <w:numId w:val="4"/>
-        </w:numPr>
         <w:spacing w:after="37"/>
         <w:rPr>
           <w:sz w:val="22"/>
@@ -1275,28 +1580,88 @@
     <w:p>
       <w:pPr>
         <w:pStyle w:val="Default"/>
-        <w:numPr>
-          <w:ilvl w:val="0"/>
-          <w:numId w:val="4"/>
-        </w:numPr>
-        <w:rPr>
-          <w:sz w:val="23"/>
-          <w:szCs w:val="23"/>
-        </w:rPr>
-      </w:pPr>
-      <w:r>
-        <w:rPr>
-          <w:sz w:val="23"/>
-          <w:szCs w:val="23"/>
-        </w:rPr>
-        <w:t>Permettre d'enregistrer les valeurs à la fois dans un fichier glob</w:t>
-      </w:r>
-      <w:r>
-        <w:rPr>
+        <w:spacing w:after="37"/>
+        <w:rPr>
+          <w:sz w:val="22"/>
+          <w:szCs w:val="22"/>
+        </w:rPr>
+      </w:pPr>
+    </w:p>
+    <w:p>
+      <w:pPr>
+        <w:pStyle w:val="Default"/>
+        <w:rPr>
+          <w:b/>
+          <w:sz w:val="23"/>
+          <w:szCs w:val="23"/>
+        </w:rPr>
+      </w:pPr>
+      <w:r>
+        <w:rPr>
+          <w:b/>
+          <w:sz w:val="23"/>
+          <w:szCs w:val="23"/>
+        </w:rPr>
+        <w:t>Permettre d'enregistrer les valeurs dans un fichier glob</w:t>
+      </w:r>
+      <w:r>
+        <w:rPr>
+          <w:b/>
           <w:sz w:val="23"/>
           <w:szCs w:val="23"/>
         </w:rPr>
         <w:t>al ou dans des fichiers séparés.</w:t>
+      </w:r>
+    </w:p>
+    <w:p>
+      <w:pPr>
+        <w:pStyle w:val="Default"/>
+        <w:rPr>
+          <w:sz w:val="23"/>
+          <w:szCs w:val="23"/>
+        </w:rPr>
+      </w:pPr>
+      <w:r>
+        <w:rPr>
+          <w:sz w:val="23"/>
+          <w:szCs w:val="23"/>
+        </w:rPr>
+        <w:t>Comme l’indique la description</w:t>
+      </w:r>
+      <w:r>
+        <w:rPr>
+          <w:sz w:val="23"/>
+          <w:szCs w:val="23"/>
+        </w:rPr>
+        <w:t xml:space="preserve"> ci-dessous</w:t>
+      </w:r>
+      <w:r>
+        <w:rPr>
+          <w:sz w:val="23"/>
+          <w:szCs w:val="23"/>
+        </w:rPr>
+        <w:t>, cette option indique c</w:t>
+      </w:r>
+      <w:r>
+        <w:rPr>
+          <w:sz w:val="23"/>
+          <w:szCs w:val="23"/>
+        </w:rPr>
+        <w:t xml:space="preserve">omment les valeurs sont sauvées dans un fichier global ou plusieurs fichiers séparés avec </w:t>
+      </w:r>
+      <w:r>
+        <w:rPr>
+          <w:sz w:val="23"/>
+          <w:szCs w:val="23"/>
+        </w:rPr>
+        <w:t>un nouvea</w:t>
+      </w:r>
+      <w:r>
+        <w:rPr>
+          <w:sz w:val="23"/>
+          <w:szCs w:val="23"/>
+        </w:rPr>
+        <w:t>u relevé en plus à chaque fois.</w:t>
       </w:r>
     </w:p>
     <w:p>
@@ -1313,77 +1678,12 @@
           <w:sz w:val="23"/>
           <w:szCs w:val="23"/>
         </w:rPr>
-        <w:t>Comme l’indique la description, cette option indique c</w:t>
-      </w:r>
-      <w:r>
-        <w:rPr>
-          <w:sz w:val="23"/>
-          <w:szCs w:val="23"/>
-        </w:rPr>
-        <w:t xml:space="preserve">omment les valeurs sont sauvées dans un fichier global ou plusieurs fichiers séparés avec les nouvelles valeurs à chaque </w:t>
-      </w:r>
-      <w:proofErr w:type="gramStart"/>
-      <w:r>
-        <w:rPr>
-          <w:sz w:val="23"/>
-          <w:szCs w:val="23"/>
-        </w:rPr>
-        <w:t>nouvelles valeurs</w:t>
-      </w:r>
-      <w:proofErr w:type="gramEnd"/>
-      <w:r>
-        <w:rPr>
-          <w:sz w:val="23"/>
-          <w:szCs w:val="23"/>
-        </w:rPr>
-        <w:t>.</w:t>
+        <w:t xml:space="preserve"> </w:t>
       </w:r>
     </w:p>
     <w:p>
       <w:pPr>
         <w:pStyle w:val="Default"/>
-        <w:ind w:left="360"/>
-        <w:rPr>
-          <w:sz w:val="23"/>
-          <w:szCs w:val="23"/>
-        </w:rPr>
-      </w:pPr>
-      <w:r>
-        <w:rPr>
-          <w:sz w:val="23"/>
-          <w:szCs w:val="23"/>
-        </w:rPr>
-        <w:t xml:space="preserve"> </w:t>
-      </w:r>
-    </w:p>
-    <w:p>
-      <w:pPr>
-        <w:pStyle w:val="Default"/>
-        <w:rPr>
-          <w:sz w:val="23"/>
-          <w:szCs w:val="23"/>
-        </w:rPr>
-      </w:pPr>
-      <w:bookmarkStart w:id="0" w:name="_GoBack"/>
-      <w:bookmarkEnd w:id="0"/>
-    </w:p>
-    <w:p>
-      <w:pPr>
-        <w:pStyle w:val="Default"/>
-        <w:numPr>
-          <w:ilvl w:val="0"/>
-          <w:numId w:val="4"/>
-        </w:numPr>
-        <w:rPr>
-          <w:sz w:val="23"/>
-          <w:szCs w:val="23"/>
-        </w:rPr>
-      </w:pPr>
-    </w:p>
-    <w:p>
-      <w:pPr>
-        <w:pStyle w:val="Default"/>
-        <w:ind w:left="720"/>
         <w:rPr>
           <w:sz w:val="23"/>
           <w:szCs w:val="23"/>
@@ -1396,8 +1696,8 @@
         </w:rPr>
         <w:drawing>
           <wp:inline distT="0" distB="0" distL="0" distR="0" wp14:anchorId="40A87B64" wp14:editId="12ED847D">
-            <wp:extent cx="2609850" cy="1419225"/>
-            <wp:effectExtent l="0" t="0" r="0" b="9525"/>
+            <wp:extent cx="3304214" cy="1314450"/>
+            <wp:effectExtent l="0" t="0" r="0" b="0"/>
             <wp:docPr id="15" name="Image 15"/>
             <wp:cNvGraphicFramePr>
               <a:graphicFrameLocks xmlns:a="http://schemas.openxmlformats.org/drawingml/2006/main" noChangeAspect="1"/>
@@ -1409,20 +1709,27 @@
                     <pic:cNvPr id="1" name=""/>
                     <pic:cNvPicPr/>
                   </pic:nvPicPr>
-                  <pic:blipFill>
+                  <pic:blipFill rotWithShape="1">
                     <a:blip r:embed="rId18"/>
-                    <a:stretch>
-                      <a:fillRect/>
-                    </a:stretch>
+                    <a:srcRect t="14094" b="12752"/>
+                    <a:stretch/>
                   </pic:blipFill>
-                  <pic:spPr>
+                  <pic:spPr bwMode="auto">
                     <a:xfrm>
                       <a:off x="0" y="0"/>
-                      <a:ext cx="2609850" cy="1419225"/>
+                      <a:ext cx="3319570" cy="1320559"/>
                     </a:xfrm>
                     <a:prstGeom prst="rect">
                       <a:avLst/>
                     </a:prstGeom>
+                    <a:ln>
+                      <a:noFill/>
+                    </a:ln>
+                    <a:extLst>
+                      <a:ext uri="{53640926-AAD7-44D8-BBD7-CCE9431645EC}">
+                        <a14:shadowObscured xmlns:a14="http://schemas.microsoft.com/office/drawing/2010/main"/>
+                      </a:ext>
+                    </a:extLst>
                   </pic:spPr>
                 </pic:pic>
               </a:graphicData>
@@ -1434,7 +1741,6 @@
     <w:p>
       <w:pPr>
         <w:pStyle w:val="Default"/>
-        <w:ind w:left="720"/>
         <w:rPr>
           <w:sz w:val="23"/>
           <w:szCs w:val="23"/>
@@ -1444,40 +1750,120 @@
     <w:p>
       <w:pPr>
         <w:pStyle w:val="Default"/>
-        <w:ind w:left="720"/>
-        <w:rPr>
-          <w:sz w:val="23"/>
-          <w:szCs w:val="23"/>
-        </w:rPr>
-      </w:pPr>
-      <w:r>
-        <w:rPr>
-          <w:sz w:val="23"/>
-          <w:szCs w:val="23"/>
-        </w:rPr>
-        <w:t xml:space="preserve">Dans le répertoire </w:t>
-      </w:r>
-      <w:proofErr w:type="gramStart"/>
-      <w:r>
-        <w:rPr>
-          <w:sz w:val="23"/>
-          <w:szCs w:val="23"/>
-        </w:rPr>
-        <w:t>un dossier relevés</w:t>
-      </w:r>
-      <w:proofErr w:type="gramEnd"/>
-      <w:r>
-        <w:rPr>
-          <w:sz w:val="23"/>
-          <w:szCs w:val="23"/>
-        </w:rPr>
-        <w:t xml:space="preserve"> est créés :</w:t>
+        <w:rPr>
+          <w:sz w:val="23"/>
+          <w:szCs w:val="23"/>
+        </w:rPr>
+      </w:pPr>
+      <w:r>
+        <w:rPr>
+          <w:sz w:val="23"/>
+          <w:szCs w:val="23"/>
+        </w:rPr>
+        <w:t>Dans le répertoire</w:t>
+      </w:r>
+      <w:r>
+        <w:rPr>
+          <w:sz w:val="23"/>
+          <w:szCs w:val="23"/>
+        </w:rPr>
+        <w:t xml:space="preserve"> du programme</w:t>
+      </w:r>
+      <w:r>
+        <w:rPr>
+          <w:sz w:val="23"/>
+          <w:szCs w:val="23"/>
+        </w:rPr>
+        <w:t>,</w:t>
+      </w:r>
+      <w:r>
+        <w:rPr>
+          <w:sz w:val="23"/>
+          <w:szCs w:val="23"/>
+        </w:rPr>
+        <w:t xml:space="preserve"> un dossier </w:t>
+      </w:r>
+      <w:r>
+        <w:rPr>
+          <w:sz w:val="23"/>
+          <w:szCs w:val="23"/>
+        </w:rPr>
+        <w:t>« </w:t>
+      </w:r>
+      <w:r>
+        <w:rPr>
+          <w:sz w:val="23"/>
+          <w:szCs w:val="23"/>
+        </w:rPr>
+        <w:t>relevés</w:t>
+      </w:r>
+      <w:r>
+        <w:rPr>
+          <w:sz w:val="23"/>
+          <w:szCs w:val="23"/>
+        </w:rPr>
+        <w:t> »</w:t>
+      </w:r>
+      <w:r>
+        <w:rPr>
+          <w:sz w:val="23"/>
+          <w:szCs w:val="23"/>
+        </w:rPr>
+        <w:t xml:space="preserve"> est créé</w:t>
+      </w:r>
+      <w:r>
+        <w:rPr>
+          <w:sz w:val="23"/>
+          <w:szCs w:val="23"/>
+        </w:rPr>
+        <w:t> </w:t>
+      </w:r>
+      <w:r>
+        <w:rPr>
+          <w:sz w:val="23"/>
+          <w:szCs w:val="23"/>
+        </w:rPr>
+        <w:t xml:space="preserve">pour stocker les différents </w:t>
+      </w:r>
+      <w:r>
+        <w:rPr>
+          <w:sz w:val="23"/>
+          <w:szCs w:val="23"/>
+        </w:rPr>
+        <w:t>fichier</w:t>
+      </w:r>
+      <w:r>
+        <w:rPr>
+          <w:sz w:val="23"/>
+          <w:szCs w:val="23"/>
+        </w:rPr>
+        <w:t>s</w:t>
+      </w:r>
+      <w:r>
+        <w:rPr>
+          <w:sz w:val="23"/>
+          <w:szCs w:val="23"/>
+        </w:rPr>
+        <w:t xml:space="preserve"> des </w:t>
+      </w:r>
+      <w:r>
+        <w:rPr>
+          <w:sz w:val="23"/>
+          <w:szCs w:val="23"/>
+        </w:rPr>
+        <w:t xml:space="preserve">relevés </w:t>
+      </w:r>
+      <w:r>
+        <w:rPr>
+          <w:sz w:val="23"/>
+          <w:szCs w:val="23"/>
+        </w:rPr>
+        <w:t>:</w:t>
       </w:r>
     </w:p>
     <w:p>
       <w:pPr>
         <w:pStyle w:val="Default"/>
-        <w:ind w:left="720"/>
         <w:rPr>
           <w:sz w:val="23"/>
           <w:szCs w:val="23"/>
@@ -1490,8 +1876,8 @@
         </w:rPr>
         <w:drawing>
           <wp:inline distT="0" distB="0" distL="0" distR="0" wp14:anchorId="4C8885EF" wp14:editId="7F73BE9A">
-            <wp:extent cx="3695700" cy="1285875"/>
-            <wp:effectExtent l="0" t="0" r="0" b="9525"/>
+            <wp:extent cx="4676775" cy="1241515"/>
+            <wp:effectExtent l="0" t="0" r="0" b="0"/>
             <wp:docPr id="16" name="Image 16"/>
             <wp:cNvGraphicFramePr>
               <a:graphicFrameLocks xmlns:a="http://schemas.openxmlformats.org/drawingml/2006/main" noChangeAspect="1"/>
@@ -1503,20 +1889,27 @@
                     <pic:cNvPr id="1" name=""/>
                     <pic:cNvPicPr/>
                   </pic:nvPicPr>
-                  <pic:blipFill>
+                  <pic:blipFill rotWithShape="1">
                     <a:blip r:embed="rId19"/>
-                    <a:stretch>
-                      <a:fillRect/>
-                    </a:stretch>
+                    <a:srcRect t="9629" b="14074"/>
+                    <a:stretch/>
                   </pic:blipFill>
-                  <pic:spPr>
+                  <pic:spPr bwMode="auto">
                     <a:xfrm>
                       <a:off x="0" y="0"/>
-                      <a:ext cx="3695700" cy="1285875"/>
+                      <a:ext cx="4697631" cy="1247051"/>
                     </a:xfrm>
                     <a:prstGeom prst="rect">
                       <a:avLst/>
                     </a:prstGeom>
+                    <a:ln>
+                      <a:noFill/>
+                    </a:ln>
+                    <a:extLst>
+                      <a:ext uri="{53640926-AAD7-44D8-BBD7-CCE9431645EC}">
+                        <a14:shadowObscured xmlns:a14="http://schemas.microsoft.com/office/drawing/2010/main"/>
+                      </a:ext>
+                    </a:extLst>
                   </pic:spPr>
                 </pic:pic>
               </a:graphicData>
@@ -1538,7 +1931,22 @@
     <w:p>
       <w:pPr>
         <w:pStyle w:val="Default"/>
-        <w:ind w:left="720"/>
+        <w:rPr>
+          <w:sz w:val="23"/>
+          <w:szCs w:val="23"/>
+        </w:rPr>
+      </w:pPr>
+      <w:r>
+        <w:rPr>
+          <w:sz w:val="23"/>
+          <w:szCs w:val="23"/>
+        </w:rPr>
+        <w:t>Contenu du dossier « relevés » :</w:t>
+      </w:r>
+    </w:p>
+    <w:p>
+      <w:pPr>
+        <w:pStyle w:val="Default"/>
         <w:rPr>
           <w:sz w:val="23"/>
           <w:szCs w:val="23"/>
@@ -1555,7 +1963,6 @@
     <w:p>
       <w:pPr>
         <w:pStyle w:val="Default"/>
-        <w:ind w:left="720"/>
         <w:rPr>
           <w:sz w:val="23"/>
           <w:szCs w:val="23"/>
@@ -1568,8 +1975,8 @@
         </w:rPr>
         <w:drawing>
           <wp:inline distT="0" distB="0" distL="0" distR="0" wp14:anchorId="5F967D21" wp14:editId="6D26A5FB">
-            <wp:extent cx="1952625" cy="704850"/>
-            <wp:effectExtent l="0" t="0" r="9525" b="0"/>
+            <wp:extent cx="2771775" cy="595806"/>
+            <wp:effectExtent l="0" t="0" r="0" b="0"/>
             <wp:docPr id="17" name="Image 17"/>
             <wp:cNvGraphicFramePr>
               <a:graphicFrameLocks xmlns:a="http://schemas.openxmlformats.org/drawingml/2006/main" noChangeAspect="1"/>
@@ -1581,20 +1988,27 @@
                     <pic:cNvPr id="1" name=""/>
                     <pic:cNvPicPr/>
                   </pic:nvPicPr>
-                  <pic:blipFill>
+                  <pic:blipFill rotWithShape="1">
                     <a:blip r:embed="rId20"/>
-                    <a:stretch>
-                      <a:fillRect/>
-                    </a:stretch>
+                    <a:srcRect b="40451"/>
+                    <a:stretch/>
                   </pic:blipFill>
-                  <pic:spPr>
+                  <pic:spPr bwMode="auto">
                     <a:xfrm>
                       <a:off x="0" y="0"/>
-                      <a:ext cx="1952625" cy="704850"/>
+                      <a:ext cx="2796406" cy="601101"/>
                     </a:xfrm>
                     <a:prstGeom prst="rect">
                       <a:avLst/>
                     </a:prstGeom>
+                    <a:ln>
+                      <a:noFill/>
+                    </a:ln>
+                    <a:extLst>
+                      <a:ext uri="{53640926-AAD7-44D8-BBD7-CCE9431645EC}">
+                        <a14:shadowObscured xmlns:a14="http://schemas.microsoft.com/office/drawing/2010/main"/>
+                      </a:ext>
+                    </a:extLst>
                   </pic:spPr>
                 </pic:pic>
               </a:graphicData>
@@ -1606,7 +2020,6 @@
     <w:p>
       <w:pPr>
         <w:pStyle w:val="Default"/>
-        <w:ind w:left="720"/>
         <w:rPr>
           <w:sz w:val="23"/>
           <w:szCs w:val="23"/>
@@ -1623,7 +2036,6 @@
     <w:p>
       <w:pPr>
         <w:pStyle w:val="Default"/>
-        <w:ind w:left="720"/>
         <w:rPr>
           <w:sz w:val="23"/>
           <w:szCs w:val="23"/>
@@ -1636,7 +2048,7 @@
         </w:rPr>
         <w:drawing>
           <wp:inline distT="0" distB="0" distL="0" distR="0" wp14:anchorId="5EAEB30A" wp14:editId="7032E43D">
-            <wp:extent cx="1790700" cy="800100"/>
+            <wp:extent cx="2366282" cy="1057275"/>
             <wp:effectExtent l="0" t="0" r="0" b="0"/>
             <wp:docPr id="18" name="Image 18"/>
             <wp:cNvGraphicFramePr>
@@ -1658,7 +2070,7 @@
                   <pic:spPr>
                     <a:xfrm>
                       <a:off x="0" y="0"/>
-                      <a:ext cx="1790700" cy="800100"/>
+                      <a:ext cx="2376170" cy="1061693"/>
                     </a:xfrm>
                     <a:prstGeom prst="rect">
                       <a:avLst/>
@@ -2045,6 +2457,118 @@
     </w:lvl>
   </w:abstractNum>
   <w:abstractNum w:abstractNumId="3" w15:restartNumberingAfterBreak="0">
+    <w:nsid w:val="43AF5D08"/>
+    <w:multiLevelType w:val="hybridMultilevel"/>
+    <w:tmpl w:val="EBC0DE24"/>
+    <w:lvl w:ilvl="0" w:tplc="2A0EE23E">
+      <w:numFmt w:val="bullet"/>
+      <w:lvlText w:val="-"/>
+      <w:lvlJc w:val="left"/>
+      <w:pPr>
+        <w:ind w:left="720" w:hanging="360"/>
+      </w:pPr>
+      <w:rPr>
+        <w:rFonts w:ascii="Calibri" w:eastAsiaTheme="minorHAnsi" w:hAnsi="Calibri" w:cs="Calibri" w:hint="default"/>
+      </w:rPr>
+    </w:lvl>
+    <w:lvl w:ilvl="1" w:tplc="100C0003" w:tentative="1">
+      <w:start w:val="1"/>
+      <w:numFmt w:val="bullet"/>
+      <w:lvlText w:val="o"/>
+      <w:lvlJc w:val="left"/>
+      <w:pPr>
+        <w:ind w:left="1440" w:hanging="360"/>
+      </w:pPr>
+      <w:rPr>
+        <w:rFonts w:ascii="Courier New" w:hAnsi="Courier New" w:cs="Courier New" w:hint="default"/>
+      </w:rPr>
+    </w:lvl>
+    <w:lvl w:ilvl="2" w:tplc="100C0005" w:tentative="1">
+      <w:start w:val="1"/>
+      <w:numFmt w:val="bullet"/>
+      <w:lvlText w:val=""/>
+      <w:lvlJc w:val="left"/>
+      <w:pPr>
+        <w:ind w:left="2160" w:hanging="360"/>
+      </w:pPr>
+      <w:rPr>
+        <w:rFonts w:ascii="Wingdings" w:hAnsi="Wingdings" w:hint="default"/>
+      </w:rPr>
+    </w:lvl>
+    <w:lvl w:ilvl="3" w:tplc="100C0001" w:tentative="1">
+      <w:start w:val="1"/>
+      <w:numFmt w:val="bullet"/>
+      <w:lvlText w:val=""/>
+      <w:lvlJc w:val="left"/>
+      <w:pPr>
+        <w:ind w:left="2880" w:hanging="360"/>
+      </w:pPr>
+      <w:rPr>
+        <w:rFonts w:ascii="Symbol" w:hAnsi="Symbol" w:hint="default"/>
+      </w:rPr>
+    </w:lvl>
+    <w:lvl w:ilvl="4" w:tplc="100C0003" w:tentative="1">
+      <w:start w:val="1"/>
+      <w:numFmt w:val="bullet"/>
+      <w:lvlText w:val="o"/>
+      <w:lvlJc w:val="left"/>
+      <w:pPr>
+        <w:ind w:left="3600" w:hanging="360"/>
+      </w:pPr>
+      <w:rPr>
+        <w:rFonts w:ascii="Courier New" w:hAnsi="Courier New" w:cs="Courier New" w:hint="default"/>
+      </w:rPr>
+    </w:lvl>
+    <w:lvl w:ilvl="5" w:tplc="100C0005" w:tentative="1">
+      <w:start w:val="1"/>
+      <w:numFmt w:val="bullet"/>
+      <w:lvlText w:val=""/>
+      <w:lvlJc w:val="left"/>
+      <w:pPr>
+        <w:ind w:left="4320" w:hanging="360"/>
+      </w:pPr>
+      <w:rPr>
+        <w:rFonts w:ascii="Wingdings" w:hAnsi="Wingdings" w:hint="default"/>
+      </w:rPr>
+    </w:lvl>
+    <w:lvl w:ilvl="6" w:tplc="100C0001" w:tentative="1">
+      <w:start w:val="1"/>
+      <w:numFmt w:val="bullet"/>
+      <w:lvlText w:val=""/>
+      <w:lvlJc w:val="left"/>
+      <w:pPr>
+        <w:ind w:left="5040" w:hanging="360"/>
+      </w:pPr>
+      <w:rPr>
+        <w:rFonts w:ascii="Symbol" w:hAnsi="Symbol" w:hint="default"/>
+      </w:rPr>
+    </w:lvl>
+    <w:lvl w:ilvl="7" w:tplc="100C0003" w:tentative="1">
+      <w:start w:val="1"/>
+      <w:numFmt w:val="bullet"/>
+      <w:lvlText w:val="o"/>
+      <w:lvlJc w:val="left"/>
+      <w:pPr>
+        <w:ind w:left="5760" w:hanging="360"/>
+      </w:pPr>
+      <w:rPr>
+        <w:rFonts w:ascii="Courier New" w:hAnsi="Courier New" w:cs="Courier New" w:hint="default"/>
+      </w:rPr>
+    </w:lvl>
+    <w:lvl w:ilvl="8" w:tplc="100C0005" w:tentative="1">
+      <w:start w:val="1"/>
+      <w:numFmt w:val="bullet"/>
+      <w:lvlText w:val=""/>
+      <w:lvlJc w:val="left"/>
+      <w:pPr>
+        <w:ind w:left="6480" w:hanging="360"/>
+      </w:pPr>
+      <w:rPr>
+        <w:rFonts w:ascii="Wingdings" w:hAnsi="Wingdings" w:hint="default"/>
+      </w:rPr>
+    </w:lvl>
+  </w:abstractNum>
+  <w:abstractNum w:abstractNumId="4" w15:restartNumberingAfterBreak="0">
     <w:nsid w:val="52182260"/>
     <w:multiLevelType w:val="hybridMultilevel"/>
     <w:tmpl w:val="D374A956"/>
@@ -2156,7 +2680,7 @@
       </w:rPr>
     </w:lvl>
   </w:abstractNum>
-  <w:abstractNum w:abstractNumId="4" w15:restartNumberingAfterBreak="0">
+  <w:abstractNum w:abstractNumId="5" w15:restartNumberingAfterBreak="0">
     <w:nsid w:val="7AE157D9"/>
     <w:multiLevelType w:val="hybridMultilevel"/>
     <w:tmpl w:val="EF7CFF2E"/>
@@ -2269,7 +2793,7 @@
     </w:lvl>
   </w:abstractNum>
   <w:num w:numId="1">
-    <w:abstractNumId w:val="3"/>
+    <w:abstractNumId w:val="4"/>
   </w:num>
   <w:num w:numId="2">
     <w:abstractNumId w:val="2"/>
@@ -2278,10 +2802,13 @@
     <w:abstractNumId w:val="1"/>
   </w:num>
   <w:num w:numId="4">
-    <w:abstractNumId w:val="4"/>
+    <w:abstractNumId w:val="5"/>
   </w:num>
   <w:num w:numId="5">
     <w:abstractNumId w:val="0"/>
+  </w:num>
+  <w:num w:numId="6">
+    <w:abstractNumId w:val="3"/>
   </w:num>
 </w:numbering>
 </file>
@@ -2847,6 +3374,40 @@
       <w:szCs w:val="26"/>
     </w:rPr>
   </w:style>
+  <w:style w:type="paragraph" w:styleId="Titre">
+    <w:name w:val="Title"/>
+    <w:basedOn w:val="Normal"/>
+    <w:next w:val="Normal"/>
+    <w:link w:val="TitreCar"/>
+    <w:uiPriority w:val="10"/>
+    <w:qFormat/>
+    <w:rsid w:val="00D44995"/>
+    <w:pPr>
+      <w:spacing w:after="0" w:line="240" w:lineRule="auto"/>
+      <w:contextualSpacing/>
+    </w:pPr>
+    <w:rPr>
+      <w:rFonts w:asciiTheme="majorHAnsi" w:eastAsiaTheme="majorEastAsia" w:hAnsiTheme="majorHAnsi" w:cstheme="majorBidi"/>
+      <w:spacing w:val="-10"/>
+      <w:kern w:val="28"/>
+      <w:sz w:val="56"/>
+      <w:szCs w:val="56"/>
+    </w:rPr>
+  </w:style>
+  <w:style w:type="character" w:customStyle="1" w:styleId="TitreCar">
+    <w:name w:val="Titre Car"/>
+    <w:basedOn w:val="Policepardfaut"/>
+    <w:link w:val="Titre"/>
+    <w:uiPriority w:val="10"/>
+    <w:rsid w:val="00D44995"/>
+    <w:rPr>
+      <w:rFonts w:asciiTheme="majorHAnsi" w:eastAsiaTheme="majorEastAsia" w:hAnsiTheme="majorHAnsi" w:cstheme="majorBidi"/>
+      <w:spacing w:val="-10"/>
+      <w:kern w:val="28"/>
+      <w:sz w:val="56"/>
+      <w:szCs w:val="56"/>
+    </w:rPr>
+  </w:style>
 </w:styles>
 </file>
 

</xml_diff>